<commit_message>
Homework 3 first commit
</commit_message>
<xml_diff>
--- a/Homeworks/3rd homework/Report.docx
+++ b/Homeworks/3rd homework/Report.docx
@@ -2,128 +2,1083 @@
 <file path=word/document.xml><?xml version="1.0" encoding="utf-8"?>
 <w:document xmlns:wpc="http://schemas.microsoft.com/office/word/2010/wordprocessingCanvas" xmlns:cx="http://schemas.microsoft.com/office/drawing/2014/chartex" xmlns:cx1="http://schemas.microsoft.com/office/drawing/2015/9/8/chartex" xmlns:cx2="http://schemas.microsoft.com/office/drawing/2015/10/21/chartex" xmlns:cx3="http://schemas.microsoft.com/office/drawing/2016/5/9/chartex" xmlns:cx4="http://schemas.microsoft.com/office/drawing/2016/5/10/chartex" xmlns:cx5="http://schemas.microsoft.com/office/drawing/2016/5/11/chartex" xmlns:cx6="http://schemas.microsoft.com/office/drawing/2016/5/12/chartex" xmlns:cx7="http://schemas.microsoft.com/office/drawing/2016/5/13/chartex" xmlns:cx8="http://schemas.microsoft.com/office/drawing/2016/5/14/chartex" xmlns:mc="http://schemas.openxmlformats.org/markup-compatibility/2006" xmlns:aink="http://schemas.microsoft.com/office/drawing/2016/ink" xmlns:am3d="http://schemas.microsoft.com/office/drawing/2017/model3d" xmlns:o="urn:schemas-microsoft-com:office:office" xmlns:oel="http://schemas.microsoft.com/office/2019/extlst" xmlns:r="http://schemas.openxmlformats.org/officeDocument/2006/relationships" xmlns:m="http://schemas.openxmlformats.org/officeDocument/2006/math" xmlns:v="urn:schemas-microsoft-com:vml" xmlns:wp14="http://schemas.microsoft.com/office/word/2010/wordprocessingDrawing" xmlns:wp="http://schemas.openxmlformats.org/drawingml/2006/wordprocessingDrawing" xmlns:w10="urn:schemas-microsoft-com:office:word" xmlns:w="http://schemas.openxmlformats.org/wordprocessingml/2006/main" xmlns:w14="http://schemas.microsoft.com/office/word/2010/wordml" xmlns:w15="http://schemas.microsoft.com/office/word/2012/wordml" xmlns:w16cex="http://schemas.microsoft.com/office/word/2018/wordml/cex" xmlns:w16cid="http://schemas.microsoft.com/office/word/2016/wordml/cid" xmlns:w16="http://schemas.microsoft.com/office/word/2018/wordml" xmlns:w16du="http://schemas.microsoft.com/office/word/2023/wordml/word16du" xmlns:w16sdtdh="http://schemas.microsoft.com/office/word/2020/wordml/sdtdatahash" xmlns:w16se="http://schemas.microsoft.com/office/word/2015/wordml/symex" xmlns:wpg="http://schemas.microsoft.com/office/word/2010/wordprocessingGroup" xmlns:wpi="http://schemas.microsoft.com/office/word/2010/wordprocessingInk" xmlns:wne="http://schemas.microsoft.com/office/word/2006/wordml" xmlns:wps="http://schemas.microsoft.com/office/word/2010/wordprocessingShape" mc:Ignorable="w14 w15 w16se w16cid w16 w16cex w16sdtdh wp14">
   <w:body>
-    <w:p>
-      <w:r>
-        <w:t xml:space="preserve">Write a report that is based on your application. The report </w:t>
+    <w:p/>
+    <w:p>
+      <w:pPr>
+        <w:pStyle w:val="Title"/>
+      </w:pPr>
+    </w:p>
+    <w:p/>
+    <w:p/>
+    <w:p/>
+    <w:p/>
+    <w:p>
+      <w:pPr>
+        <w:pStyle w:val="Title"/>
+        <w:rPr>
+          <w:sz w:val="72"/>
+          <w:szCs w:val="72"/>
+        </w:rPr>
+      </w:pPr>
+      <w:r>
+        <w:rPr>
+          <w:sz w:val="72"/>
+          <w:szCs w:val="72"/>
+        </w:rPr>
+        <w:t>REPORT: HOMEWORK 3</w:t>
+      </w:r>
+    </w:p>
+    <w:p>
+      <w:pPr>
+        <w:rPr>
+          <w:sz w:val="24"/>
+          <w:szCs w:val="24"/>
+        </w:rPr>
+      </w:pPr>
+    </w:p>
+    <w:p>
+      <w:pPr>
+        <w:rPr>
+          <w:sz w:val="24"/>
+          <w:szCs w:val="24"/>
+        </w:rPr>
+      </w:pPr>
+    </w:p>
+    <w:p>
+      <w:pPr>
+        <w:pStyle w:val="Subtitle"/>
+        <w:rPr>
+          <w:sz w:val="28"/>
+          <w:szCs w:val="28"/>
+        </w:rPr>
+      </w:pPr>
+      <w:r>
+        <w:rPr>
+          <w:sz w:val="28"/>
+          <w:szCs w:val="28"/>
+        </w:rPr>
+        <w:t>Álvaro Vega Romero</w:t>
+      </w:r>
+    </w:p>
+    <w:p>
+      <w:pPr>
+        <w:pStyle w:val="Subtitle"/>
+        <w:rPr>
+          <w:sz w:val="28"/>
+          <w:szCs w:val="28"/>
+        </w:rPr>
+      </w:pPr>
+    </w:p>
+    <w:p>
+      <w:pPr>
+        <w:pStyle w:val="Subtitle"/>
+        <w:rPr>
+          <w:sz w:val="28"/>
+          <w:szCs w:val="28"/>
+        </w:rPr>
+      </w:pPr>
+      <w:r>
+        <w:rPr>
+          <w:sz w:val="28"/>
+          <w:szCs w:val="28"/>
+        </w:rPr>
+        <w:t>Web Technologies</w:t>
+      </w:r>
+    </w:p>
+    <w:p>
+      <w:pPr>
+        <w:rPr>
+          <w:sz w:val="28"/>
+          <w:szCs w:val="28"/>
+        </w:rPr>
+      </w:pPr>
+    </w:p>
+    <w:p>
+      <w:pPr>
+        <w:pStyle w:val="Subtitle"/>
+        <w:rPr>
+          <w:sz w:val="28"/>
+          <w:szCs w:val="28"/>
+        </w:rPr>
+      </w:pPr>
+      <w:r>
+        <w:rPr>
+          <w:sz w:val="28"/>
+          <w:szCs w:val="28"/>
+        </w:rPr>
+        <w:t>University of Ljubljana</w:t>
+      </w:r>
+    </w:p>
+    <w:p/>
+    <w:p>
+      <w:pPr>
+        <w:pStyle w:val="Subtitle"/>
+        <w:rPr>
+          <w:sz w:val="28"/>
+          <w:szCs w:val="28"/>
+        </w:rPr>
+      </w:pPr>
+      <w:r>
+        <w:rPr>
+          <w:sz w:val="28"/>
+          <w:szCs w:val="28"/>
+        </w:rPr>
+        <w:t>Course 2022/2023</w:t>
+      </w:r>
+    </w:p>
+    <w:p/>
+    <w:p>
+      <w:r>
+        <w:rPr>
+          <w:noProof/>
+        </w:rPr>
+        <w:drawing>
+          <wp:anchor distT="0" distB="0" distL="114300" distR="114300" simplePos="0" relativeHeight="251658240" behindDoc="1" locked="0" layoutInCell="1" allowOverlap="1" wp14:anchorId="06B74940" wp14:editId="4BEDF96E">
+            <wp:simplePos x="0" y="0"/>
+            <wp:positionH relativeFrom="margin">
+              <wp:posOffset>1880870</wp:posOffset>
+            </wp:positionH>
+            <wp:positionV relativeFrom="paragraph">
+              <wp:posOffset>133985</wp:posOffset>
+            </wp:positionV>
+            <wp:extent cx="1630680" cy="1624750"/>
+            <wp:effectExtent l="0" t="0" r="7620" b="0"/>
+            <wp:wrapNone/>
+            <wp:docPr id="91555033" name="Picture 1" descr="University of Ljubljana - Wikipedia"/>
+            <wp:cNvGraphicFramePr>
+              <a:graphicFrameLocks xmlns:a="http://schemas.openxmlformats.org/drawingml/2006/main" noChangeAspect="1"/>
+            </wp:cNvGraphicFramePr>
+            <a:graphic xmlns:a="http://schemas.openxmlformats.org/drawingml/2006/main">
+              <a:graphicData uri="http://schemas.openxmlformats.org/drawingml/2006/picture">
+                <pic:pic xmlns:pic="http://schemas.openxmlformats.org/drawingml/2006/picture">
+                  <pic:nvPicPr>
+                    <pic:cNvPr id="0" name="Picture 1" descr="University of Ljubljana - Wikipedia"/>
+                    <pic:cNvPicPr>
+                      <a:picLocks noChangeAspect="1" noChangeArrowheads="1"/>
+                    </pic:cNvPicPr>
+                  </pic:nvPicPr>
+                  <pic:blipFill>
+                    <a:blip r:embed="rId6">
+                      <a:alphaModFix amt="79000"/>
+                      <a:extLst>
+                        <a:ext uri="{28A0092B-C50C-407E-A947-70E740481C1C}">
+                          <a14:useLocalDpi xmlns:a14="http://schemas.microsoft.com/office/drawing/2010/main" val="0"/>
+                        </a:ext>
+                      </a:extLst>
+                    </a:blip>
+                    <a:srcRect/>
+                    <a:stretch>
+                      <a:fillRect/>
+                    </a:stretch>
+                  </pic:blipFill>
+                  <pic:spPr bwMode="auto">
+                    <a:xfrm>
+                      <a:off x="0" y="0"/>
+                      <a:ext cx="1630680" cy="1624750"/>
+                    </a:xfrm>
+                    <a:prstGeom prst="rect">
+                      <a:avLst/>
+                    </a:prstGeom>
+                    <a:noFill/>
+                    <a:ln>
+                      <a:noFill/>
+                    </a:ln>
+                  </pic:spPr>
+                </pic:pic>
+              </a:graphicData>
+            </a:graphic>
+            <wp14:sizeRelH relativeFrom="margin">
+              <wp14:pctWidth>0</wp14:pctWidth>
+            </wp14:sizeRelH>
+            <wp14:sizeRelV relativeFrom="margin">
+              <wp14:pctHeight>0</wp14:pctHeight>
+            </wp14:sizeRelV>
+          </wp:anchor>
+        </w:drawing>
+      </w:r>
+    </w:p>
+    <w:p/>
+    <w:p/>
+    <w:p/>
+    <w:p/>
+    <w:p/>
+    <w:p/>
+    <w:p/>
+    <w:p/>
+    <w:p/>
+    <w:p/>
+    <w:p>
+      <w:pPr>
+        <w:rPr>
+          <w:b/>
+          <w:bCs/>
+          <w:sz w:val="23"/>
+          <w:szCs w:val="23"/>
+        </w:rPr>
+      </w:pPr>
+      <w:r>
+        <w:rPr>
+          <w:b/>
+          <w:bCs/>
+          <w:sz w:val="23"/>
+          <w:szCs w:val="23"/>
+        </w:rPr>
+        <w:lastRenderedPageBreak/>
+        <w:t>• State the name of your application</w:t>
+      </w:r>
+      <w:r>
+        <w:rPr>
+          <w:b/>
+          <w:bCs/>
+          <w:sz w:val="23"/>
+          <w:szCs w:val="23"/>
+        </w:rPr>
+        <w:t>:</w:t>
+      </w:r>
+    </w:p>
+    <w:p>
+      <w:pPr>
+        <w:rPr>
+          <w:sz w:val="23"/>
+          <w:szCs w:val="23"/>
+        </w:rPr>
+      </w:pPr>
+      <w:r>
+        <w:rPr>
+          <w:sz w:val="23"/>
+          <w:szCs w:val="23"/>
+        </w:rPr>
+        <w:t>M</w:t>
+      </w:r>
+      <w:r>
+        <w:rPr>
+          <w:sz w:val="23"/>
+          <w:szCs w:val="23"/>
+        </w:rPr>
+        <w:t xml:space="preserve">edical </w:t>
+      </w:r>
+      <w:r>
+        <w:rPr>
+          <w:sz w:val="23"/>
+          <w:szCs w:val="23"/>
+        </w:rPr>
+        <w:t>A</w:t>
+      </w:r>
+      <w:r>
+        <w:rPr>
+          <w:sz w:val="23"/>
+          <w:szCs w:val="23"/>
+        </w:rPr>
+        <w:t xml:space="preserve">ppointment </w:t>
+      </w:r>
+      <w:r>
+        <w:rPr>
+          <w:sz w:val="23"/>
+          <w:szCs w:val="23"/>
+        </w:rPr>
+        <w:t>M</w:t>
+      </w:r>
+      <w:r>
+        <w:rPr>
+          <w:sz w:val="23"/>
+          <w:szCs w:val="23"/>
+        </w:rPr>
+        <w:t xml:space="preserve">anagement </w:t>
+      </w:r>
+      <w:r>
+        <w:rPr>
+          <w:sz w:val="23"/>
+          <w:szCs w:val="23"/>
+        </w:rPr>
+        <w:t>S</w:t>
+      </w:r>
+      <w:r>
+        <w:rPr>
+          <w:sz w:val="23"/>
+          <w:szCs w:val="23"/>
+        </w:rPr>
+        <w:t>ystem</w:t>
+      </w:r>
+    </w:p>
+    <w:p>
+      <w:pPr>
+        <w:rPr>
+          <w:sz w:val="23"/>
+          <w:szCs w:val="23"/>
+        </w:rPr>
+      </w:pPr>
+    </w:p>
+    <w:p>
+      <w:pPr>
+        <w:rPr>
+          <w:b/>
+          <w:bCs/>
+          <w:sz w:val="23"/>
+          <w:szCs w:val="23"/>
+        </w:rPr>
+      </w:pPr>
+      <w:r>
+        <w:rPr>
+          <w:b/>
+          <w:bCs/>
+          <w:sz w:val="23"/>
+          <w:szCs w:val="23"/>
+        </w:rPr>
+        <w:t xml:space="preserve">• State your </w:t>
+      </w:r>
+      <w:r>
+        <w:rPr>
+          <w:b/>
+          <w:bCs/>
+          <w:sz w:val="23"/>
+          <w:szCs w:val="23"/>
+        </w:rPr>
+        <w:t>information:</w:t>
+      </w:r>
+    </w:p>
+    <w:p>
+      <w:pPr>
+        <w:rPr>
+          <w:sz w:val="23"/>
+          <w:szCs w:val="23"/>
+        </w:rPr>
+      </w:pPr>
+      <w:r>
+        <w:rPr>
+          <w:sz w:val="23"/>
+          <w:szCs w:val="23"/>
+        </w:rPr>
+        <w:t>A</w:t>
+      </w:r>
+      <w:r>
+        <w:rPr>
+          <w:sz w:val="23"/>
+          <w:szCs w:val="23"/>
+        </w:rPr>
+        <w:t xml:space="preserve"> web application that </w:t>
+      </w:r>
+      <w:r>
+        <w:rPr>
+          <w:sz w:val="23"/>
+          <w:szCs w:val="23"/>
+        </w:rPr>
+        <w:t>helps schedule and manage</w:t>
+      </w:r>
+      <w:r>
+        <w:rPr>
+          <w:sz w:val="23"/>
+          <w:szCs w:val="23"/>
+        </w:rPr>
+        <w:t xml:space="preserve"> medical appointments for patients and doctors.</w:t>
+      </w:r>
+      <w:r>
+        <w:rPr>
+          <w:sz w:val="23"/>
+          <w:szCs w:val="23"/>
+        </w:rPr>
+        <w:t xml:space="preserve"> The main point of the application is that the patients can book their appointments on their own. </w:t>
+      </w:r>
+    </w:p>
+    <w:p>
+      <w:pPr>
+        <w:rPr>
+          <w:sz w:val="23"/>
+          <w:szCs w:val="23"/>
+        </w:rPr>
+      </w:pPr>
+    </w:p>
+    <w:p>
+      <w:pPr>
+        <w:rPr>
+          <w:b/>
+          <w:bCs/>
+          <w:sz w:val="23"/>
+          <w:szCs w:val="23"/>
+        </w:rPr>
+      </w:pPr>
+      <w:r>
+        <w:rPr>
+          <w:b/>
+          <w:bCs/>
+          <w:sz w:val="23"/>
+          <w:szCs w:val="23"/>
+        </w:rPr>
+        <w:t xml:space="preserve">• Describe the problem (approximately 2 paragraphs) and your solution (approximately 2 paragraphs). Try to answer questions such as: what is the problem that is being addressed, who are the main users, </w:t>
+      </w:r>
+      <w:r>
+        <w:rPr>
+          <w:b/>
+          <w:bCs/>
+          <w:sz w:val="23"/>
+          <w:szCs w:val="23"/>
+        </w:rPr>
+        <w:t xml:space="preserve">and </w:t>
+      </w:r>
+      <w:r>
+        <w:rPr>
+          <w:b/>
+          <w:bCs/>
+          <w:sz w:val="23"/>
+          <w:szCs w:val="23"/>
+        </w:rPr>
+        <w:t>how is the application being used</w:t>
+      </w:r>
+      <w:r>
+        <w:rPr>
+          <w:b/>
+          <w:bCs/>
+          <w:sz w:val="23"/>
+          <w:szCs w:val="23"/>
+        </w:rPr>
+        <w:t>:</w:t>
+      </w:r>
+    </w:p>
+    <w:p>
+      <w:pPr>
+        <w:rPr>
+          <w:sz w:val="23"/>
+          <w:szCs w:val="23"/>
+        </w:rPr>
+      </w:pPr>
+      <w:r>
+        <w:rPr>
+          <w:sz w:val="23"/>
+          <w:szCs w:val="23"/>
+        </w:rPr>
+        <w:t>Problem:</w:t>
+      </w:r>
+      <w:r>
+        <w:rPr>
+          <w:sz w:val="23"/>
+          <w:szCs w:val="23"/>
+        </w:rPr>
+        <w:t xml:space="preserve"> </w:t>
+      </w:r>
+    </w:p>
+    <w:p>
+      <w:pPr>
+        <w:rPr>
+          <w:sz w:val="23"/>
+          <w:szCs w:val="23"/>
+        </w:rPr>
+      </w:pPr>
+      <w:r>
+        <w:rPr>
+          <w:sz w:val="23"/>
+          <w:szCs w:val="23"/>
+        </w:rPr>
+        <w:t xml:space="preserve">The inefficient process of scheduling and managing medical appointments. </w:t>
+      </w:r>
+    </w:p>
+    <w:p>
+      <w:pPr>
+        <w:rPr>
+          <w:sz w:val="23"/>
+          <w:szCs w:val="23"/>
+        </w:rPr>
+      </w:pPr>
+      <w:r>
+        <w:rPr>
+          <w:sz w:val="23"/>
+          <w:szCs w:val="23"/>
+        </w:rPr>
+        <w:t>In the old times</w:t>
+      </w:r>
+      <w:r>
+        <w:rPr>
+          <w:sz w:val="23"/>
+          <w:szCs w:val="23"/>
+        </w:rPr>
+        <w:t xml:space="preserve">, patients </w:t>
+      </w:r>
+      <w:r>
+        <w:rPr>
+          <w:sz w:val="23"/>
+          <w:szCs w:val="23"/>
+        </w:rPr>
+        <w:t>must</w:t>
+      </w:r>
+      <w:r>
+        <w:rPr>
+          <w:sz w:val="23"/>
+          <w:szCs w:val="23"/>
+        </w:rPr>
+        <w:t xml:space="preserve"> call or visit clinics to book appointments, leading to waiting times and potential scheduling conflicts. </w:t>
+      </w:r>
+      <w:r>
+        <w:rPr>
+          <w:sz w:val="23"/>
+          <w:szCs w:val="23"/>
+        </w:rPr>
+        <w:t>A</w:t>
+      </w:r>
+      <w:r>
+        <w:rPr>
+          <w:sz w:val="23"/>
+          <w:szCs w:val="23"/>
+        </w:rPr>
+        <w:t>lso</w:t>
+      </w:r>
+      <w:r>
+        <w:rPr>
+          <w:sz w:val="23"/>
+          <w:szCs w:val="23"/>
+        </w:rPr>
+        <w:t>,</w:t>
+      </w:r>
+      <w:r>
+        <w:rPr>
+          <w:sz w:val="23"/>
+          <w:szCs w:val="23"/>
+        </w:rPr>
+        <w:t xml:space="preserve"> </w:t>
+      </w:r>
+      <w:r>
+        <w:rPr>
+          <w:sz w:val="23"/>
+          <w:szCs w:val="23"/>
+        </w:rPr>
+        <w:t xml:space="preserve">doctors </w:t>
+      </w:r>
+      <w:r>
+        <w:rPr>
+          <w:sz w:val="23"/>
+          <w:szCs w:val="23"/>
+        </w:rPr>
+        <w:t>face challenges in managing their schedules and keeping track of</w:t>
+      </w:r>
+      <w:r>
+        <w:rPr>
+          <w:sz w:val="23"/>
+          <w:szCs w:val="23"/>
+        </w:rPr>
+        <w:t xml:space="preserve"> </w:t>
+      </w:r>
+      <w:r>
+        <w:rPr>
+          <w:sz w:val="23"/>
+          <w:szCs w:val="23"/>
+        </w:rPr>
+        <w:t xml:space="preserve">appointments manually. This </w:t>
+      </w:r>
+      <w:r>
+        <w:rPr>
+          <w:sz w:val="23"/>
+          <w:szCs w:val="23"/>
+        </w:rPr>
+        <w:t>could</w:t>
+      </w:r>
+      <w:r>
+        <w:rPr>
+          <w:sz w:val="23"/>
+          <w:szCs w:val="23"/>
+        </w:rPr>
+        <w:t xml:space="preserve"> result in </w:t>
+      </w:r>
+      <w:r>
+        <w:rPr>
+          <w:sz w:val="23"/>
+          <w:szCs w:val="23"/>
+        </w:rPr>
+        <w:t xml:space="preserve">some problems as </w:t>
+      </w:r>
+      <w:r>
+        <w:rPr>
+          <w:sz w:val="23"/>
+          <w:szCs w:val="23"/>
+        </w:rPr>
+        <w:t>missed appointments, patient dissatisfaction, and inefficient use of healthcare resources.</w:t>
+      </w:r>
+    </w:p>
+    <w:p>
+      <w:pPr>
+        <w:rPr>
+          <w:sz w:val="23"/>
+          <w:szCs w:val="23"/>
+        </w:rPr>
+      </w:pPr>
+    </w:p>
+    <w:p>
+      <w:pPr>
+        <w:rPr>
+          <w:sz w:val="23"/>
+          <w:szCs w:val="23"/>
+        </w:rPr>
+      </w:pPr>
+      <w:r>
+        <w:rPr>
+          <w:sz w:val="23"/>
+          <w:szCs w:val="23"/>
+        </w:rPr>
+        <w:t>Solution:</w:t>
+      </w:r>
+    </w:p>
+    <w:p>
+      <w:pPr>
+        <w:rPr>
+          <w:sz w:val="23"/>
+          <w:szCs w:val="23"/>
+        </w:rPr>
+      </w:pPr>
+      <w:r>
+        <w:rPr>
+          <w:sz w:val="23"/>
+          <w:szCs w:val="23"/>
+        </w:rPr>
+        <w:t xml:space="preserve">A good solution is the </w:t>
+      </w:r>
+      <w:r>
+        <w:rPr>
+          <w:sz w:val="23"/>
+          <w:szCs w:val="23"/>
+        </w:rPr>
+        <w:t xml:space="preserve">Medical Appointment Management System, a web application that </w:t>
+      </w:r>
+      <w:r>
+        <w:rPr>
+          <w:sz w:val="23"/>
+          <w:szCs w:val="23"/>
+        </w:rPr>
+        <w:t>speeds up</w:t>
+      </w:r>
+      <w:r>
+        <w:rPr>
+          <w:sz w:val="23"/>
+          <w:szCs w:val="23"/>
+        </w:rPr>
+        <w:t xml:space="preserve"> the appointment scheduling process for</w:t>
+      </w:r>
+      <w:r>
+        <w:rPr>
+          <w:sz w:val="23"/>
+          <w:szCs w:val="23"/>
+        </w:rPr>
+        <w:t xml:space="preserve"> </w:t>
+      </w:r>
+      <w:r>
+        <w:rPr>
+          <w:sz w:val="23"/>
+          <w:szCs w:val="23"/>
+        </w:rPr>
+        <w:t>patients and doctor</w:t>
+      </w:r>
+      <w:r>
+        <w:rPr>
+          <w:sz w:val="23"/>
+          <w:szCs w:val="23"/>
+        </w:rPr>
+        <w:t>s</w:t>
+      </w:r>
+      <w:r>
+        <w:rPr>
+          <w:sz w:val="23"/>
+          <w:szCs w:val="23"/>
+        </w:rPr>
+        <w:t>.</w:t>
+      </w:r>
+    </w:p>
+    <w:p>
+      <w:pPr>
+        <w:rPr>
+          <w:sz w:val="23"/>
+          <w:szCs w:val="23"/>
+        </w:rPr>
+      </w:pPr>
+    </w:p>
+    <w:p>
+      <w:pPr>
+        <w:rPr>
+          <w:sz w:val="23"/>
+          <w:szCs w:val="23"/>
+        </w:rPr>
+      </w:pPr>
+      <w:r>
+        <w:rPr>
+          <w:sz w:val="23"/>
+          <w:szCs w:val="23"/>
+        </w:rPr>
+        <w:t xml:space="preserve">TODO </w:t>
+      </w:r>
+    </w:p>
+    <w:p>
+      <w:pPr>
+        <w:rPr>
+          <w:sz w:val="23"/>
+          <w:szCs w:val="23"/>
+        </w:rPr>
+      </w:pPr>
+      <w:r>
+        <w:rPr>
+          <w:sz w:val="23"/>
+          <w:szCs w:val="23"/>
+        </w:rPr>
+        <w:t>//*</w:t>
+      </w:r>
+    </w:p>
+    <w:p>
+      <w:pPr>
+        <w:rPr>
+          <w:sz w:val="23"/>
+          <w:szCs w:val="23"/>
+        </w:rPr>
+      </w:pPr>
+      <w:r>
+        <w:rPr>
+          <w:sz w:val="23"/>
+          <w:szCs w:val="23"/>
+        </w:rPr>
+        <w:t xml:space="preserve">Patients can search for available doctors by specialty, view </w:t>
+      </w:r>
+      <w:r>
+        <w:rPr>
+          <w:sz w:val="23"/>
+          <w:szCs w:val="23"/>
+        </w:rPr>
+        <w:t xml:space="preserve">their </w:t>
+      </w:r>
+      <w:r>
+        <w:rPr>
+          <w:sz w:val="23"/>
+          <w:szCs w:val="23"/>
+        </w:rPr>
+        <w:t xml:space="preserve">profiles and availability, and schedule appointments at convenient times. You can also receive automatic reminders to minimize the risk of missing appointments. On the other hand, doctors can efficiently </w:t>
       </w:r>
       <w:proofErr w:type="gramStart"/>
       <w:r>
-        <w:t>has to</w:t>
+        <w:rPr>
+          <w:sz w:val="23"/>
+          <w:szCs w:val="23"/>
+        </w:rPr>
+        <w:t>manage  profiles</w:t>
       </w:r>
       <w:proofErr w:type="gramEnd"/>
       <w:r>
-        <w:t xml:space="preserve"> contain the </w:t>
-      </w:r>
-    </w:p>
-    <w:p>
-      <w:r>
-        <w:t>following:</w:t>
-      </w:r>
-    </w:p>
-    <w:p>
-      <w:r>
-        <w:t>• State the name of your application (or the problem that is being addressed</w:t>
+        <w:rPr>
+          <w:sz w:val="23"/>
+          <w:szCs w:val="23"/>
+        </w:rPr>
+        <w:t>, update  availability, and access patient records during consultations to increase productivity and improve patient care.</w:t>
+      </w:r>
+    </w:p>
+    <w:p>
+      <w:pPr>
+        <w:rPr>
+          <w:sz w:val="23"/>
+          <w:szCs w:val="23"/>
+        </w:rPr>
+      </w:pPr>
+      <w:r>
+        <w:rPr>
+          <w:sz w:val="23"/>
+          <w:szCs w:val="23"/>
+        </w:rPr>
+        <w:t>*//</w:t>
+      </w:r>
+    </w:p>
+    <w:p>
+      <w:pPr>
+        <w:rPr>
+          <w:sz w:val="23"/>
+          <w:szCs w:val="23"/>
+        </w:rPr>
+      </w:pPr>
+    </w:p>
+    <w:p>
+      <w:pPr>
+        <w:rPr>
+          <w:sz w:val="23"/>
+          <w:szCs w:val="23"/>
+        </w:rPr>
+      </w:pPr>
+      <w:r>
+        <w:rPr>
+          <w:sz w:val="23"/>
+          <w:szCs w:val="23"/>
+        </w:rPr>
+        <w:t xml:space="preserve">• Show your database schema graphically: list tables, their attributes, </w:t>
+      </w:r>
+      <w:r>
+        <w:rPr>
+          <w:sz w:val="23"/>
+          <w:szCs w:val="23"/>
+        </w:rPr>
+        <w:t xml:space="preserve">and </w:t>
+      </w:r>
+      <w:r>
+        <w:rPr>
+          <w:sz w:val="23"/>
+          <w:szCs w:val="23"/>
+        </w:rPr>
+        <w:t>relations</w:t>
+      </w:r>
+      <w:r>
+        <w:rPr>
+          <w:sz w:val="23"/>
+          <w:szCs w:val="23"/>
+        </w:rPr>
+        <w:t>,</w:t>
+      </w:r>
+      <w:r>
+        <w:rPr>
+          <w:sz w:val="23"/>
+          <w:szCs w:val="23"/>
+        </w:rPr>
+        <w:t xml:space="preserve"> and if applicable, explain non-trivial attributes. I suggest making the graphical schema representation with </w:t>
+      </w:r>
+      <w:proofErr w:type="spellStart"/>
+      <w:r>
+        <w:rPr>
+          <w:sz w:val="23"/>
+          <w:szCs w:val="23"/>
+        </w:rPr>
+        <w:t>PHPMyAdmin</w:t>
+      </w:r>
+      <w:proofErr w:type="spellEnd"/>
+      <w:r>
+        <w:rPr>
+          <w:sz w:val="23"/>
+          <w:szCs w:val="23"/>
+        </w:rPr>
+        <w:t xml:space="preserve"> </w:t>
       </w:r>
       <w:proofErr w:type="gramStart"/>
       <w:r>
-        <w:t>);</w:t>
+        <w:rPr>
+          <w:sz w:val="23"/>
+          <w:szCs w:val="23"/>
+        </w:rPr>
+        <w:t>Designer;</w:t>
       </w:r>
       <w:proofErr w:type="gramEnd"/>
     </w:p>
     <w:p>
-      <w:r>
-        <w:t xml:space="preserve">• State your </w:t>
-      </w:r>
-      <w:proofErr w:type="gramStart"/>
-      <w:r>
-        <w:t>information;</w:t>
-      </w:r>
-      <w:proofErr w:type="gramEnd"/>
-    </w:p>
-    <w:p>
-      <w:r>
-        <w:t xml:space="preserve">• Describe the problem (approximately 2 paragraphs) and your solution </w:t>
-      </w:r>
-    </w:p>
-    <w:p>
-      <w:r>
-        <w:t>(</w:t>
-      </w:r>
-      <w:proofErr w:type="gramStart"/>
-      <w:r>
-        <w:t>approximately</w:t>
-      </w:r>
-      <w:proofErr w:type="gramEnd"/>
-      <w:r>
-        <w:t xml:space="preserve"> 2 paragraphs). Try to answer questions such as: what is the </w:t>
-      </w:r>
-    </w:p>
-    <w:p>
-      <w:r>
-        <w:t xml:space="preserve">problem that is being addressed, who are the main users, how is the </w:t>
-      </w:r>
-    </w:p>
-    <w:p>
-      <w:r>
-        <w:t xml:space="preserve">application being </w:t>
-      </w:r>
-      <w:proofErr w:type="gramStart"/>
-      <w:r>
-        <w:t>used;</w:t>
-      </w:r>
-      <w:proofErr w:type="gramEnd"/>
-    </w:p>
-    <w:p>
-      <w:r>
-        <w:t xml:space="preserve">• Show your database schema graphically: list tables, their attributes, relations </w:t>
-      </w:r>
-    </w:p>
-    <w:p>
-      <w:r>
-        <w:t xml:space="preserve">and if applicable, explain non-trivial attributes. I suggest making the </w:t>
-      </w:r>
-    </w:p>
-    <w:p>
-      <w:r>
-        <w:t xml:space="preserve">graphical schema representation with </w:t>
-      </w:r>
-      <w:proofErr w:type="spellStart"/>
-      <w:r>
-        <w:t>PHPMyAdmin</w:t>
-      </w:r>
-      <w:proofErr w:type="spellEnd"/>
-      <w:r>
-        <w:t xml:space="preserve"> </w:t>
-      </w:r>
-      <w:proofErr w:type="gramStart"/>
-      <w:r>
-        <w:t>Designer;</w:t>
-      </w:r>
-      <w:proofErr w:type="gramEnd"/>
-    </w:p>
-    <w:p>
-      <w:r>
+      <w:pPr>
+        <w:rPr>
+          <w:sz w:val="23"/>
+          <w:szCs w:val="23"/>
+        </w:rPr>
+      </w:pPr>
+      <w:r>
+        <w:rPr>
+          <w:noProof/>
+          <w:sz w:val="23"/>
+          <w:szCs w:val="23"/>
+        </w:rPr>
+        <w:lastRenderedPageBreak/>
+        <w:drawing>
+          <wp:inline distT="0" distB="0" distL="0" distR="0" wp14:anchorId="427EF954" wp14:editId="3362FFCC">
+            <wp:extent cx="5400040" cy="1504315"/>
+            <wp:effectExtent l="0" t="0" r="0" b="635"/>
+            <wp:docPr id="170944644" name="Picture 2" descr="A picture containing text, screenshot&#10;&#10;Description automatically generated"/>
+            <wp:cNvGraphicFramePr>
+              <a:graphicFrameLocks xmlns:a="http://schemas.openxmlformats.org/drawingml/2006/main" noChangeAspect="1"/>
+            </wp:cNvGraphicFramePr>
+            <a:graphic xmlns:a="http://schemas.openxmlformats.org/drawingml/2006/main">
+              <a:graphicData uri="http://schemas.openxmlformats.org/drawingml/2006/picture">
+                <pic:pic xmlns:pic="http://schemas.openxmlformats.org/drawingml/2006/picture">
+                  <pic:nvPicPr>
+                    <pic:cNvPr id="170944644" name="Picture 2" descr="A picture containing text, screenshot&#10;&#10;Description automatically generated"/>
+                    <pic:cNvPicPr/>
+                  </pic:nvPicPr>
+                  <pic:blipFill>
+                    <a:blip r:embed="rId7">
+                      <a:extLst>
+                        <a:ext uri="{28A0092B-C50C-407E-A947-70E740481C1C}">
+                          <a14:useLocalDpi xmlns:a14="http://schemas.microsoft.com/office/drawing/2010/main" val="0"/>
+                        </a:ext>
+                      </a:extLst>
+                    </a:blip>
+                    <a:stretch>
+                      <a:fillRect/>
+                    </a:stretch>
+                  </pic:blipFill>
+                  <pic:spPr>
+                    <a:xfrm>
+                      <a:off x="0" y="0"/>
+                      <a:ext cx="5400040" cy="1504315"/>
+                    </a:xfrm>
+                    <a:prstGeom prst="rect">
+                      <a:avLst/>
+                    </a:prstGeom>
+                  </pic:spPr>
+                </pic:pic>
+              </a:graphicData>
+            </a:graphic>
+          </wp:inline>
+        </w:drawing>
+      </w:r>
+    </w:p>
+    <w:p>
+      <w:pPr>
+        <w:rPr>
+          <w:sz w:val="23"/>
+          <w:szCs w:val="23"/>
+        </w:rPr>
+      </w:pPr>
+    </w:p>
+    <w:p>
+      <w:pPr>
+        <w:rPr>
+          <w:sz w:val="23"/>
+          <w:szCs w:val="23"/>
+        </w:rPr>
+      </w:pPr>
+      <w:r>
+        <w:rPr>
+          <w:sz w:val="23"/>
+          <w:szCs w:val="23"/>
+        </w:rPr>
         <w:t xml:space="preserve">• List the sitemap of your </w:t>
       </w:r>
-      <w:proofErr w:type="gramStart"/>
-      <w:r>
-        <w:t>application;</w:t>
-      </w:r>
-      <w:proofErr w:type="gramEnd"/>
-    </w:p>
-    <w:p>
-      <w:r>
-        <w:t>• Be concise: the recommended length of the report is 2 full A4 pages</w:t>
-      </w:r>
+      <w:r>
+        <w:rPr>
+          <w:sz w:val="23"/>
+          <w:szCs w:val="23"/>
+        </w:rPr>
+        <w:t>application.</w:t>
+      </w:r>
+    </w:p>
+    <w:p>
+      <w:pPr>
+        <w:rPr>
+          <w:sz w:val="23"/>
+          <w:szCs w:val="23"/>
+        </w:rPr>
+      </w:pPr>
+    </w:p>
+    <w:p>
+      <w:pPr>
+        <w:rPr>
+          <w:sz w:val="23"/>
+          <w:szCs w:val="23"/>
+        </w:rPr>
+      </w:pPr>
     </w:p>
     <w:sectPr>
+      <w:headerReference w:type="default" r:id="rId8"/>
+      <w:footerReference w:type="default" r:id="rId9"/>
       <w:pgSz w:w="11906" w:h="16838"/>
       <w:pgMar w:top="1417" w:right="1701" w:bottom="1417" w:left="1701" w:header="708" w:footer="708" w:gutter="0"/>
       <w:cols w:space="708"/>
+      <w:titlePg/>
       <w:docGrid w:linePitch="360"/>
     </w:sectPr>
   </w:body>
 </w:document>
+</file>
+
+<file path=word/endnotes.xml><?xml version="1.0" encoding="utf-8"?>
+<w:endnotes xmlns:wpc="http://schemas.microsoft.com/office/word/2010/wordprocessingCanvas" xmlns:cx="http://schemas.microsoft.com/office/drawing/2014/chartex" xmlns:cx1="http://schemas.microsoft.com/office/drawing/2015/9/8/chartex" xmlns:cx2="http://schemas.microsoft.com/office/drawing/2015/10/21/chartex" xmlns:cx3="http://schemas.microsoft.com/office/drawing/2016/5/9/chartex" xmlns:cx4="http://schemas.microsoft.com/office/drawing/2016/5/10/chartex" xmlns:cx5="http://schemas.microsoft.com/office/drawing/2016/5/11/chartex" xmlns:cx6="http://schemas.microsoft.com/office/drawing/2016/5/12/chartex" xmlns:cx7="http://schemas.microsoft.com/office/drawing/2016/5/13/chartex" xmlns:cx8="http://schemas.microsoft.com/office/drawing/2016/5/14/chartex" xmlns:mc="http://schemas.openxmlformats.org/markup-compatibility/2006" xmlns:aink="http://schemas.microsoft.com/office/drawing/2016/ink" xmlns:am3d="http://schemas.microsoft.com/office/drawing/2017/model3d" xmlns:o="urn:schemas-microsoft-com:office:office" xmlns:oel="http://schemas.microsoft.com/office/2019/extlst" xmlns:r="http://schemas.openxmlformats.org/officeDocument/2006/relationships" xmlns:m="http://schemas.openxmlformats.org/officeDocument/2006/math" xmlns:v="urn:schemas-microsoft-com:vml" xmlns:wp14="http://schemas.microsoft.com/office/word/2010/wordprocessingDrawing" xmlns:wp="http://schemas.openxmlformats.org/drawingml/2006/wordprocessingDrawing" xmlns:w10="urn:schemas-microsoft-com:office:word" xmlns:w="http://schemas.openxmlformats.org/wordprocessingml/2006/main" xmlns:w14="http://schemas.microsoft.com/office/word/2010/wordml" xmlns:w15="http://schemas.microsoft.com/office/word/2012/wordml" xmlns:w16cex="http://schemas.microsoft.com/office/word/2018/wordml/cex" xmlns:w16cid="http://schemas.microsoft.com/office/word/2016/wordml/cid" xmlns:w16="http://schemas.microsoft.com/office/word/2018/wordml" xmlns:w16du="http://schemas.microsoft.com/office/word/2023/wordml/word16du" xmlns:w16sdtdh="http://schemas.microsoft.com/office/word/2020/wordml/sdtdatahash" xmlns:w16se="http://schemas.microsoft.com/office/word/2015/wordml/symex" xmlns:wpg="http://schemas.microsoft.com/office/word/2010/wordprocessingGroup" xmlns:wpi="http://schemas.microsoft.com/office/word/2010/wordprocessingInk" xmlns:wne="http://schemas.microsoft.com/office/word/2006/wordml" xmlns:wps="http://schemas.microsoft.com/office/word/2010/wordprocessingShape" mc:Ignorable="w14 w15 w16se w16cid w16 w16cex w16sdtdh wp14">
+  <w:endnote w:type="separator" w:id="-1">
+    <w:p>
+      <w:pPr>
+        <w:spacing w:after="0" w:line="240" w:lineRule="auto"/>
+      </w:pPr>
+      <w:r>
+        <w:separator/>
+      </w:r>
+    </w:p>
+  </w:endnote>
+  <w:endnote w:type="continuationSeparator" w:id="0">
+    <w:p>
+      <w:pPr>
+        <w:spacing w:after="0" w:line="240" w:lineRule="auto"/>
+      </w:pPr>
+      <w:r>
+        <w:continuationSeparator/>
+      </w:r>
+    </w:p>
+  </w:endnote>
+</w:endnotes>
+</file>
+
+<file path=word/footer1.xml><?xml version="1.0" encoding="utf-8"?>
+<w:ftr xmlns:wpc="http://schemas.microsoft.com/office/word/2010/wordprocessingCanvas" xmlns:cx="http://schemas.microsoft.com/office/drawing/2014/chartex" xmlns:cx1="http://schemas.microsoft.com/office/drawing/2015/9/8/chartex" xmlns:cx2="http://schemas.microsoft.com/office/drawing/2015/10/21/chartex" xmlns:cx3="http://schemas.microsoft.com/office/drawing/2016/5/9/chartex" xmlns:cx4="http://schemas.microsoft.com/office/drawing/2016/5/10/chartex" xmlns:cx5="http://schemas.microsoft.com/office/drawing/2016/5/11/chartex" xmlns:cx6="http://schemas.microsoft.com/office/drawing/2016/5/12/chartex" xmlns:cx7="http://schemas.microsoft.com/office/drawing/2016/5/13/chartex" xmlns:cx8="http://schemas.microsoft.com/office/drawing/2016/5/14/chartex" xmlns:mc="http://schemas.openxmlformats.org/markup-compatibility/2006" xmlns:aink="http://schemas.microsoft.com/office/drawing/2016/ink" xmlns:am3d="http://schemas.microsoft.com/office/drawing/2017/model3d" xmlns:o="urn:schemas-microsoft-com:office:office" xmlns:oel="http://schemas.microsoft.com/office/2019/extlst" xmlns:r="http://schemas.openxmlformats.org/officeDocument/2006/relationships" xmlns:m="http://schemas.openxmlformats.org/officeDocument/2006/math" xmlns:v="urn:schemas-microsoft-com:vml" xmlns:wp14="http://schemas.microsoft.com/office/word/2010/wordprocessingDrawing" xmlns:wp="http://schemas.openxmlformats.org/drawingml/2006/wordprocessingDrawing" xmlns:w10="urn:schemas-microsoft-com:office:word" xmlns:w="http://schemas.openxmlformats.org/wordprocessingml/2006/main" xmlns:w14="http://schemas.microsoft.com/office/word/2010/wordml" xmlns:w15="http://schemas.microsoft.com/office/word/2012/wordml" xmlns:w16cex="http://schemas.microsoft.com/office/word/2018/wordml/cex" xmlns:w16cid="http://schemas.microsoft.com/office/word/2016/wordml/cid" xmlns:w16="http://schemas.microsoft.com/office/word/2018/wordml" xmlns:w16du="http://schemas.microsoft.com/office/word/2023/wordml/word16du" xmlns:w16sdtdh="http://schemas.microsoft.com/office/word/2020/wordml/sdtdatahash" xmlns:w16se="http://schemas.microsoft.com/office/word/2015/wordml/symex" xmlns:wpg="http://schemas.microsoft.com/office/word/2010/wordprocessingGroup" xmlns:wpi="http://schemas.microsoft.com/office/word/2010/wordprocessingInk" xmlns:wne="http://schemas.microsoft.com/office/word/2006/wordml" xmlns:wps="http://schemas.microsoft.com/office/word/2010/wordprocessingShape" mc:Ignorable="w14 w15 w16se w16cid w16 w16cex w16sdtdh wp14">
+  <w:sdt>
+    <w:sdtPr>
+      <w:id w:val="-994952763"/>
+      <w:docPartObj>
+        <w:docPartGallery w:val="Page Numbers (Bottom of Page)"/>
+        <w:docPartUnique/>
+      </w:docPartObj>
+    </w:sdtPr>
+    <w:sdtContent>
+      <w:p>
+        <w:pPr>
+          <w:pStyle w:val="Footer"/>
+          <w:jc w:val="right"/>
+        </w:pPr>
+        <w:r>
+          <w:fldChar w:fldCharType="begin"/>
+        </w:r>
+        <w:r>
+          <w:instrText>PAGE   \* MERGEFORMAT</w:instrText>
+        </w:r>
+        <w:r>
+          <w:fldChar w:fldCharType="separate"/>
+        </w:r>
+        <w:r>
+          <w:t>2</w:t>
+        </w:r>
+        <w:r>
+          <w:fldChar w:fldCharType="end"/>
+        </w:r>
+      </w:p>
+    </w:sdtContent>
+  </w:sdt>
+  <w:p>
+    <w:pPr>
+      <w:pStyle w:val="Footer"/>
+    </w:pPr>
+  </w:p>
+</w:ftr>
+</file>
+
+<file path=word/footnotes.xml><?xml version="1.0" encoding="utf-8"?>
+<w:footnotes xmlns:wpc="http://schemas.microsoft.com/office/word/2010/wordprocessingCanvas" xmlns:cx="http://schemas.microsoft.com/office/drawing/2014/chartex" xmlns:cx1="http://schemas.microsoft.com/office/drawing/2015/9/8/chartex" xmlns:cx2="http://schemas.microsoft.com/office/drawing/2015/10/21/chartex" xmlns:cx3="http://schemas.microsoft.com/office/drawing/2016/5/9/chartex" xmlns:cx4="http://schemas.microsoft.com/office/drawing/2016/5/10/chartex" xmlns:cx5="http://schemas.microsoft.com/office/drawing/2016/5/11/chartex" xmlns:cx6="http://schemas.microsoft.com/office/drawing/2016/5/12/chartex" xmlns:cx7="http://schemas.microsoft.com/office/drawing/2016/5/13/chartex" xmlns:cx8="http://schemas.microsoft.com/office/drawing/2016/5/14/chartex" xmlns:mc="http://schemas.openxmlformats.org/markup-compatibility/2006" xmlns:aink="http://schemas.microsoft.com/office/drawing/2016/ink" xmlns:am3d="http://schemas.microsoft.com/office/drawing/2017/model3d" xmlns:o="urn:schemas-microsoft-com:office:office" xmlns:oel="http://schemas.microsoft.com/office/2019/extlst" xmlns:r="http://schemas.openxmlformats.org/officeDocument/2006/relationships" xmlns:m="http://schemas.openxmlformats.org/officeDocument/2006/math" xmlns:v="urn:schemas-microsoft-com:vml" xmlns:wp14="http://schemas.microsoft.com/office/word/2010/wordprocessingDrawing" xmlns:wp="http://schemas.openxmlformats.org/drawingml/2006/wordprocessingDrawing" xmlns:w10="urn:schemas-microsoft-com:office:word" xmlns:w="http://schemas.openxmlformats.org/wordprocessingml/2006/main" xmlns:w14="http://schemas.microsoft.com/office/word/2010/wordml" xmlns:w15="http://schemas.microsoft.com/office/word/2012/wordml" xmlns:w16cex="http://schemas.microsoft.com/office/word/2018/wordml/cex" xmlns:w16cid="http://schemas.microsoft.com/office/word/2016/wordml/cid" xmlns:w16="http://schemas.microsoft.com/office/word/2018/wordml" xmlns:w16du="http://schemas.microsoft.com/office/word/2023/wordml/word16du" xmlns:w16sdtdh="http://schemas.microsoft.com/office/word/2020/wordml/sdtdatahash" xmlns:w16se="http://schemas.microsoft.com/office/word/2015/wordml/symex" xmlns:wpg="http://schemas.microsoft.com/office/word/2010/wordprocessingGroup" xmlns:wpi="http://schemas.microsoft.com/office/word/2010/wordprocessingInk" xmlns:wne="http://schemas.microsoft.com/office/word/2006/wordml" xmlns:wps="http://schemas.microsoft.com/office/word/2010/wordprocessingShape" mc:Ignorable="w14 w15 w16se w16cid w16 w16cex w16sdtdh wp14">
+  <w:footnote w:type="separator" w:id="-1">
+    <w:p>
+      <w:pPr>
+        <w:spacing w:after="0" w:line="240" w:lineRule="auto"/>
+      </w:pPr>
+      <w:r>
+        <w:separator/>
+      </w:r>
+    </w:p>
+  </w:footnote>
+  <w:footnote w:type="continuationSeparator" w:id="0">
+    <w:p>
+      <w:pPr>
+        <w:spacing w:after="0" w:line="240" w:lineRule="auto"/>
+      </w:pPr>
+      <w:r>
+        <w:continuationSeparator/>
+      </w:r>
+    </w:p>
+  </w:footnote>
+</w:footnotes>
+</file>
+
+<file path=word/header1.xml><?xml version="1.0" encoding="utf-8"?>
+<w:hdr xmlns:wpc="http://schemas.microsoft.com/office/word/2010/wordprocessingCanvas" xmlns:cx="http://schemas.microsoft.com/office/drawing/2014/chartex" xmlns:cx1="http://schemas.microsoft.com/office/drawing/2015/9/8/chartex" xmlns:cx2="http://schemas.microsoft.com/office/drawing/2015/10/21/chartex" xmlns:cx3="http://schemas.microsoft.com/office/drawing/2016/5/9/chartex" xmlns:cx4="http://schemas.microsoft.com/office/drawing/2016/5/10/chartex" xmlns:cx5="http://schemas.microsoft.com/office/drawing/2016/5/11/chartex" xmlns:cx6="http://schemas.microsoft.com/office/drawing/2016/5/12/chartex" xmlns:cx7="http://schemas.microsoft.com/office/drawing/2016/5/13/chartex" xmlns:cx8="http://schemas.microsoft.com/office/drawing/2016/5/14/chartex" xmlns:mc="http://schemas.openxmlformats.org/markup-compatibility/2006" xmlns:aink="http://schemas.microsoft.com/office/drawing/2016/ink" xmlns:am3d="http://schemas.microsoft.com/office/drawing/2017/model3d" xmlns:o="urn:schemas-microsoft-com:office:office" xmlns:oel="http://schemas.microsoft.com/office/2019/extlst" xmlns:r="http://schemas.openxmlformats.org/officeDocument/2006/relationships" xmlns:m="http://schemas.openxmlformats.org/officeDocument/2006/math" xmlns:v="urn:schemas-microsoft-com:vml" xmlns:wp14="http://schemas.microsoft.com/office/word/2010/wordprocessingDrawing" xmlns:wp="http://schemas.openxmlformats.org/drawingml/2006/wordprocessingDrawing" xmlns:w10="urn:schemas-microsoft-com:office:word" xmlns:w="http://schemas.openxmlformats.org/wordprocessingml/2006/main" xmlns:w14="http://schemas.microsoft.com/office/word/2010/wordml" xmlns:w15="http://schemas.microsoft.com/office/word/2012/wordml" xmlns:w16cex="http://schemas.microsoft.com/office/word/2018/wordml/cex" xmlns:w16cid="http://schemas.microsoft.com/office/word/2016/wordml/cid" xmlns:w16="http://schemas.microsoft.com/office/word/2018/wordml" xmlns:w16du="http://schemas.microsoft.com/office/word/2023/wordml/word16du" xmlns:w16sdtdh="http://schemas.microsoft.com/office/word/2020/wordml/sdtdatahash" xmlns:w16se="http://schemas.microsoft.com/office/word/2015/wordml/symex" xmlns:wpg="http://schemas.microsoft.com/office/word/2010/wordprocessingGroup" xmlns:wpi="http://schemas.microsoft.com/office/word/2010/wordprocessingInk" xmlns:wne="http://schemas.microsoft.com/office/word/2006/wordml" xmlns:wps="http://schemas.microsoft.com/office/word/2010/wordprocessingShape" mc:Ignorable="w14 w15 w16se w16cid w16 w16cex w16sdtdh wp14">
+  <w:p>
+    <w:pPr>
+      <w:pStyle w:val="Header"/>
+      <w:jc w:val="right"/>
+      <w:rPr>
+        <w:i/>
+        <w:iCs/>
+      </w:rPr>
+    </w:pPr>
+    <w:r>
+      <w:rPr>
+        <w:i/>
+        <w:iCs/>
+      </w:rPr>
+      <w:t>Homework 3 - Report</w:t>
+    </w:r>
+  </w:p>
+</w:hdr>
 </file>
 
 <file path=word/styles.xml><?xml version="1.0" encoding="utf-8"?>
@@ -554,6 +1509,115 @@
     <w:semiHidden/>
     <w:unhideWhenUsed/>
   </w:style>
+  <w:style w:type="paragraph" w:styleId="Header">
+    <w:name w:val="header"/>
+    <w:basedOn w:val="Normal"/>
+    <w:link w:val="HeaderChar"/>
+    <w:uiPriority w:val="99"/>
+    <w:unhideWhenUsed/>
+    <w:rsid w:val="00AD7D34"/>
+    <w:pPr>
+      <w:tabs>
+        <w:tab w:val="center" w:pos="4252"/>
+        <w:tab w:val="right" w:pos="8504"/>
+      </w:tabs>
+      <w:spacing w:after="0" w:line="240" w:lineRule="auto"/>
+    </w:pPr>
+  </w:style>
+  <w:style w:type="character" w:customStyle="1" w:styleId="HeaderChar">
+    <w:name w:val="Header Char"/>
+    <w:basedOn w:val="DefaultParagraphFont"/>
+    <w:link w:val="Header"/>
+    <w:uiPriority w:val="99"/>
+    <w:rsid w:val="00AD7D34"/>
+  </w:style>
+  <w:style w:type="paragraph" w:styleId="Footer">
+    <w:name w:val="footer"/>
+    <w:basedOn w:val="Normal"/>
+    <w:link w:val="FooterChar"/>
+    <w:uiPriority w:val="99"/>
+    <w:unhideWhenUsed/>
+    <w:rsid w:val="00AD7D34"/>
+    <w:pPr>
+      <w:tabs>
+        <w:tab w:val="center" w:pos="4252"/>
+        <w:tab w:val="right" w:pos="8504"/>
+      </w:tabs>
+      <w:spacing w:after="0" w:line="240" w:lineRule="auto"/>
+    </w:pPr>
+  </w:style>
+  <w:style w:type="character" w:customStyle="1" w:styleId="FooterChar">
+    <w:name w:val="Footer Char"/>
+    <w:basedOn w:val="DefaultParagraphFont"/>
+    <w:link w:val="Footer"/>
+    <w:uiPriority w:val="99"/>
+    <w:rsid w:val="00AD7D34"/>
+  </w:style>
+  <w:style w:type="paragraph" w:styleId="Title">
+    <w:name w:val="Title"/>
+    <w:basedOn w:val="Normal"/>
+    <w:next w:val="Normal"/>
+    <w:link w:val="TitleChar"/>
+    <w:uiPriority w:val="10"/>
+    <w:qFormat/>
+    <w:rsid w:val="00AD7D34"/>
+    <w:pPr>
+      <w:spacing w:after="0" w:line="240" w:lineRule="auto"/>
+      <w:contextualSpacing/>
+    </w:pPr>
+    <w:rPr>
+      <w:rFonts w:asciiTheme="majorHAnsi" w:eastAsiaTheme="majorEastAsia" w:hAnsiTheme="majorHAnsi" w:cstheme="majorBidi"/>
+      <w:spacing w:val="-10"/>
+      <w:kern w:val="28"/>
+      <w:sz w:val="56"/>
+      <w:szCs w:val="56"/>
+    </w:rPr>
+  </w:style>
+  <w:style w:type="character" w:customStyle="1" w:styleId="TitleChar">
+    <w:name w:val="Title Char"/>
+    <w:basedOn w:val="DefaultParagraphFont"/>
+    <w:link w:val="Title"/>
+    <w:uiPriority w:val="10"/>
+    <w:rsid w:val="00AD7D34"/>
+    <w:rPr>
+      <w:rFonts w:asciiTheme="majorHAnsi" w:eastAsiaTheme="majorEastAsia" w:hAnsiTheme="majorHAnsi" w:cstheme="majorBidi"/>
+      <w:spacing w:val="-10"/>
+      <w:kern w:val="28"/>
+      <w:sz w:val="56"/>
+      <w:szCs w:val="56"/>
+    </w:rPr>
+  </w:style>
+  <w:style w:type="paragraph" w:styleId="Subtitle">
+    <w:name w:val="Subtitle"/>
+    <w:basedOn w:val="Normal"/>
+    <w:next w:val="Normal"/>
+    <w:link w:val="SubtitleChar"/>
+    <w:uiPriority w:val="11"/>
+    <w:qFormat/>
+    <w:rsid w:val="00DD346B"/>
+    <w:pPr>
+      <w:numPr>
+        <w:ilvl w:val="1"/>
+      </w:numPr>
+    </w:pPr>
+    <w:rPr>
+      <w:rFonts w:eastAsiaTheme="minorEastAsia"/>
+      <w:color w:val="5A5A5A" w:themeColor="text1" w:themeTint="A5"/>
+      <w:spacing w:val="15"/>
+    </w:rPr>
+  </w:style>
+  <w:style w:type="character" w:customStyle="1" w:styleId="SubtitleChar">
+    <w:name w:val="Subtitle Char"/>
+    <w:basedOn w:val="DefaultParagraphFont"/>
+    <w:link w:val="Subtitle"/>
+    <w:uiPriority w:val="11"/>
+    <w:rsid w:val="00DD346B"/>
+    <w:rPr>
+      <w:rFonts w:eastAsiaTheme="minorEastAsia"/>
+      <w:color w:val="5A5A5A" w:themeColor="text1" w:themeTint="A5"/>
+      <w:spacing w:val="15"/>
+    </w:rPr>
+  </w:style>
 </w:styles>
 </file>
 

</xml_diff>